<commit_message>
Updated template. Cleanup of debug printing
</commit_message>
<xml_diff>
--- a/7mode.docx
+++ b/7mode.docx
@@ -230,6 +230,8 @@
             </w:r>
           </w:p>
         </w:tc>
+        <w:bookmarkStart w:id="0" w:name="_GoBack"/>
+        <w:bookmarkEnd w:id="0"/>
       </w:tr>
       <w:tr>
         <w:trPr>
@@ -1421,8 +1423,6 @@
               </w:rPr>
               <w:t>&lt;S:TM</w:t>
             </w:r>
-            <w:bookmarkStart w:id="0" w:name="_GoBack"/>
-            <w:bookmarkEnd w:id="0"/>
             <w:r>
               <w:rPr>
                 <w:rFonts w:ascii="Tahoma" w:hAnsi="Tahoma" w:cs="Tahoma"/>
@@ -6073,7 +6073,7 @@
           <w:rPr>
             <w:noProof/>
           </w:rPr>
-          <w:t>4</w:t>
+          <w:t>1</w:t>
         </w:r>
         <w:r>
           <w:rPr>
@@ -6390,7 +6390,7 @@
                               <w:sz w:val="16"/>
                               <w:szCs w:val="16"/>
                             </w:rPr>
-                            <w:t xml:space="preserve">South Country Health Alliance </w:t>
+                            <w:t>PUT</w:t>
                           </w:r>
                           <w:r>
                             <w:rPr>
@@ -6398,7 +6398,7 @@
                               <w:sz w:val="16"/>
                               <w:szCs w:val="16"/>
                             </w:rPr>
-                            <w:t xml:space="preserve">Date: </w:t>
+                            <w:t xml:space="preserve"> </w:t>
                           </w:r>
                           <w:r>
                             <w:rPr>
@@ -6406,7 +6406,7 @@
                               <w:sz w:val="16"/>
                               <w:szCs w:val="16"/>
                             </w:rPr>
-                            <w:t>Feb 26/2016</w:t>
+                            <w:t>COMPANY NAME</w:t>
                           </w:r>
                         </w:p>
                         <w:p>
@@ -6424,7 +6424,107 @@
                               <w:sz w:val="16"/>
                               <w:szCs w:val="16"/>
                             </w:rPr>
-                            <w:t>Prepared By: Mikhail Fedotov</w:t>
+                            <w:t xml:space="preserve">Date: </w:t>
+                          </w:r>
+                          <w:r>
+                            <w:rPr>
+                              <w:rFonts w:ascii="Tahoma" w:hAnsi="Tahoma" w:cs="Tahoma"/>
+                              <w:sz w:val="16"/>
+                              <w:szCs w:val="16"/>
+                            </w:rPr>
+                            <w:fldChar w:fldCharType="begin"/>
+                          </w:r>
+                          <w:r>
+                            <w:rPr>
+                              <w:rFonts w:ascii="Tahoma" w:hAnsi="Tahoma" w:cs="Tahoma"/>
+                              <w:sz w:val="16"/>
+                              <w:szCs w:val="16"/>
+                            </w:rPr>
+                            <w:instrText xml:space="preserve"> SAVEDATE  \@ "MMMM d, yyyy"  \* MERGEFORMAT </w:instrText>
+                          </w:r>
+                          <w:r>
+                            <w:rPr>
+                              <w:rFonts w:ascii="Tahoma" w:hAnsi="Tahoma" w:cs="Tahoma"/>
+                              <w:sz w:val="16"/>
+                              <w:szCs w:val="16"/>
+                            </w:rPr>
+                            <w:fldChar w:fldCharType="separate"/>
+                          </w:r>
+                          <w:r>
+                            <w:rPr>
+                              <w:rFonts w:ascii="Tahoma" w:hAnsi="Tahoma" w:cs="Tahoma"/>
+                              <w:noProof/>
+                              <w:sz w:val="16"/>
+                              <w:szCs w:val="16"/>
+                            </w:rPr>
+                            <w:t>March 11, 2016</w:t>
+                          </w:r>
+                          <w:r>
+                            <w:rPr>
+                              <w:rFonts w:ascii="Tahoma" w:hAnsi="Tahoma" w:cs="Tahoma"/>
+                              <w:sz w:val="16"/>
+                              <w:szCs w:val="16"/>
+                            </w:rPr>
+                            <w:fldChar w:fldCharType="end"/>
+                          </w:r>
+                        </w:p>
+                        <w:p>
+                          <w:pPr>
+                            <w:spacing w:after="120"/>
+                            <w:rPr>
+                              <w:rFonts w:ascii="Tahoma" w:hAnsi="Tahoma" w:cs="Tahoma"/>
+                              <w:sz w:val="16"/>
+                              <w:szCs w:val="16"/>
+                            </w:rPr>
+                          </w:pPr>
+                          <w:r>
+                            <w:rPr>
+                              <w:rFonts w:ascii="Tahoma" w:hAnsi="Tahoma" w:cs="Tahoma"/>
+                              <w:sz w:val="16"/>
+                              <w:szCs w:val="16"/>
+                            </w:rPr>
+                            <w:t xml:space="preserve">Prepared By: </w:t>
+                          </w:r>
+                          <w:r>
+                            <w:rPr>
+                              <w:rFonts w:ascii="Tahoma" w:hAnsi="Tahoma" w:cs="Tahoma"/>
+                              <w:sz w:val="16"/>
+                              <w:szCs w:val="16"/>
+                            </w:rPr>
+                            <w:fldChar w:fldCharType="begin"/>
+                          </w:r>
+                          <w:r>
+                            <w:rPr>
+                              <w:rFonts w:ascii="Tahoma" w:hAnsi="Tahoma" w:cs="Tahoma"/>
+                              <w:sz w:val="16"/>
+                              <w:szCs w:val="16"/>
+                            </w:rPr>
+                            <w:instrText xml:space="preserve"> LASTSAVEDBY  \* FirstCap  \* MERGEFORMAT </w:instrText>
+                          </w:r>
+                          <w:r>
+                            <w:rPr>
+                              <w:rFonts w:ascii="Tahoma" w:hAnsi="Tahoma" w:cs="Tahoma"/>
+                              <w:sz w:val="16"/>
+                              <w:szCs w:val="16"/>
+                            </w:rPr>
+                            <w:fldChar w:fldCharType="separate"/>
+                          </w:r>
+                          <w:r>
+                            <w:rPr>
+                              <w:rFonts w:ascii="Tahoma" w:hAnsi="Tahoma" w:cs="Tahoma"/>
+                              <w:noProof/>
+                              <w:sz w:val="16"/>
+                              <w:szCs w:val="16"/>
+                            </w:rPr>
+                            <w:t>Mikhail Fedotov</w:t>
+                          </w:r>
+                          <w:r>
+                            <w:rPr>
+                              <w:rFonts w:ascii="Tahoma" w:hAnsi="Tahoma" w:cs="Tahoma"/>
+                              <w:sz w:val="16"/>
+                              <w:szCs w:val="16"/>
+                            </w:rPr>
+                            <w:fldChar w:fldCharType="end"/>
                           </w:r>
                           <w:r>
                             <w:rPr>
@@ -6497,7 +6597,7 @@
                         <w:sz w:val="16"/>
                         <w:szCs w:val="16"/>
                       </w:rPr>
-                      <w:t xml:space="preserve">South Country Health Alliance </w:t>
+                      <w:t>PUT</w:t>
                     </w:r>
                     <w:r>
                       <w:rPr>
@@ -6505,7 +6605,7 @@
                         <w:sz w:val="16"/>
                         <w:szCs w:val="16"/>
                       </w:rPr>
-                      <w:t xml:space="preserve">Date: </w:t>
+                      <w:t xml:space="preserve"> </w:t>
                     </w:r>
                     <w:r>
                       <w:rPr>
@@ -6513,7 +6613,7 @@
                         <w:sz w:val="16"/>
                         <w:szCs w:val="16"/>
                       </w:rPr>
-                      <w:t>Feb 26/2016</w:t>
+                      <w:t>COMPANY NAME</w:t>
                     </w:r>
                   </w:p>
                   <w:p>
@@ -6531,7 +6631,107 @@
                         <w:sz w:val="16"/>
                         <w:szCs w:val="16"/>
                       </w:rPr>
-                      <w:t>Prepared By: Mikhail Fedotov</w:t>
+                      <w:t xml:space="preserve">Date: </w:t>
+                    </w:r>
+                    <w:r>
+                      <w:rPr>
+                        <w:rFonts w:ascii="Tahoma" w:hAnsi="Tahoma" w:cs="Tahoma"/>
+                        <w:sz w:val="16"/>
+                        <w:szCs w:val="16"/>
+                      </w:rPr>
+                      <w:fldChar w:fldCharType="begin"/>
+                    </w:r>
+                    <w:r>
+                      <w:rPr>
+                        <w:rFonts w:ascii="Tahoma" w:hAnsi="Tahoma" w:cs="Tahoma"/>
+                        <w:sz w:val="16"/>
+                        <w:szCs w:val="16"/>
+                      </w:rPr>
+                      <w:instrText xml:space="preserve"> SAVEDATE  \@ "MMMM d, yyyy"  \* MERGEFORMAT </w:instrText>
+                    </w:r>
+                    <w:r>
+                      <w:rPr>
+                        <w:rFonts w:ascii="Tahoma" w:hAnsi="Tahoma" w:cs="Tahoma"/>
+                        <w:sz w:val="16"/>
+                        <w:szCs w:val="16"/>
+                      </w:rPr>
+                      <w:fldChar w:fldCharType="separate"/>
+                    </w:r>
+                    <w:r>
+                      <w:rPr>
+                        <w:rFonts w:ascii="Tahoma" w:hAnsi="Tahoma" w:cs="Tahoma"/>
+                        <w:noProof/>
+                        <w:sz w:val="16"/>
+                        <w:szCs w:val="16"/>
+                      </w:rPr>
+                      <w:t>March 11, 2016</w:t>
+                    </w:r>
+                    <w:r>
+                      <w:rPr>
+                        <w:rFonts w:ascii="Tahoma" w:hAnsi="Tahoma" w:cs="Tahoma"/>
+                        <w:sz w:val="16"/>
+                        <w:szCs w:val="16"/>
+                      </w:rPr>
+                      <w:fldChar w:fldCharType="end"/>
+                    </w:r>
+                  </w:p>
+                  <w:p>
+                    <w:pPr>
+                      <w:spacing w:after="120"/>
+                      <w:rPr>
+                        <w:rFonts w:ascii="Tahoma" w:hAnsi="Tahoma" w:cs="Tahoma"/>
+                        <w:sz w:val="16"/>
+                        <w:szCs w:val="16"/>
+                      </w:rPr>
+                    </w:pPr>
+                    <w:r>
+                      <w:rPr>
+                        <w:rFonts w:ascii="Tahoma" w:hAnsi="Tahoma" w:cs="Tahoma"/>
+                        <w:sz w:val="16"/>
+                        <w:szCs w:val="16"/>
+                      </w:rPr>
+                      <w:t xml:space="preserve">Prepared By: </w:t>
+                    </w:r>
+                    <w:r>
+                      <w:rPr>
+                        <w:rFonts w:ascii="Tahoma" w:hAnsi="Tahoma" w:cs="Tahoma"/>
+                        <w:sz w:val="16"/>
+                        <w:szCs w:val="16"/>
+                      </w:rPr>
+                      <w:fldChar w:fldCharType="begin"/>
+                    </w:r>
+                    <w:r>
+                      <w:rPr>
+                        <w:rFonts w:ascii="Tahoma" w:hAnsi="Tahoma" w:cs="Tahoma"/>
+                        <w:sz w:val="16"/>
+                        <w:szCs w:val="16"/>
+                      </w:rPr>
+                      <w:instrText xml:space="preserve"> LASTSAVEDBY  \* FirstCap  \* MERGEFORMAT </w:instrText>
+                    </w:r>
+                    <w:r>
+                      <w:rPr>
+                        <w:rFonts w:ascii="Tahoma" w:hAnsi="Tahoma" w:cs="Tahoma"/>
+                        <w:sz w:val="16"/>
+                        <w:szCs w:val="16"/>
+                      </w:rPr>
+                      <w:fldChar w:fldCharType="separate"/>
+                    </w:r>
+                    <w:r>
+                      <w:rPr>
+                        <w:rFonts w:ascii="Tahoma" w:hAnsi="Tahoma" w:cs="Tahoma"/>
+                        <w:noProof/>
+                        <w:sz w:val="16"/>
+                        <w:szCs w:val="16"/>
+                      </w:rPr>
+                      <w:t>Mikhail Fedotov</w:t>
+                    </w:r>
+                    <w:r>
+                      <w:rPr>
+                        <w:rFonts w:ascii="Tahoma" w:hAnsi="Tahoma" w:cs="Tahoma"/>
+                        <w:sz w:val="16"/>
+                        <w:szCs w:val="16"/>
+                      </w:rPr>
+                      <w:fldChar w:fldCharType="end"/>
                     </w:r>
                     <w:r>
                       <w:rPr>
@@ -8481,7 +8681,7 @@
 </file>
 
 <file path=customXml/itemProps1.xml><?xml version="1.0" encoding="utf-8"?>
-<ds:datastoreItem xmlns:ds="http://schemas.openxmlformats.org/officeDocument/2006/customXml" ds:itemID="{49CBE0CB-8A59-449A-A333-D186167C73CF}">
+<ds:datastoreItem xmlns:ds="http://schemas.openxmlformats.org/officeDocument/2006/customXml" ds:itemID="{95488689-2A2D-4480-9D66-A8A2C5B3C670}">
   <ds:schemaRefs>
     <ds:schemaRef ds:uri="http://schemas.openxmlformats.org/officeDocument/2006/bibliography"/>
   </ds:schemaRefs>

</xml_diff>

<commit_message>
Fixed formatting in 7mode.docx Fixed issue of not substituting values of 0 in word Removed the non-existing cell error messages
</commit_message>
<xml_diff>
--- a/7mode.docx
+++ b/7mode.docx
@@ -190,15 +190,27 @@
                 <w:szCs w:val="20"/>
               </w:rPr>
             </w:pPr>
-            <w:r>
-              <w:rPr>
-                <w:rFonts w:ascii="Tahoma" w:hAnsi="Tahoma" w:cs="Tahoma"/>
-                <w:b/>
-                <w:color w:val="FFFFFF" w:themeColor="background1"/>
-                <w:sz w:val="20"/>
-                <w:szCs w:val="20"/>
-              </w:rPr>
-              <w:t>AutoSupport Enabled</w:t>
+            <w:proofErr w:type="spellStart"/>
+            <w:r>
+              <w:rPr>
+                <w:rFonts w:ascii="Tahoma" w:hAnsi="Tahoma" w:cs="Tahoma"/>
+                <w:b/>
+                <w:color w:val="FFFFFF" w:themeColor="background1"/>
+                <w:sz w:val="20"/>
+                <w:szCs w:val="20"/>
+              </w:rPr>
+              <w:t>AutoSupport</w:t>
+            </w:r>
+            <w:proofErr w:type="spellEnd"/>
+            <w:r>
+              <w:rPr>
+                <w:rFonts w:ascii="Tahoma" w:hAnsi="Tahoma" w:cs="Tahoma"/>
+                <w:b/>
+                <w:color w:val="FFFFFF" w:themeColor="background1"/>
+                <w:sz w:val="20"/>
+                <w:szCs w:val="20"/>
+              </w:rPr>
+              <w:t xml:space="preserve"> Enabled</w:t>
             </w:r>
           </w:p>
         </w:tc>
@@ -230,8 +242,6 @@
             </w:r>
           </w:p>
         </w:tc>
-        <w:bookmarkStart w:id="0" w:name="_GoBack"/>
-        <w:bookmarkEnd w:id="0"/>
       </w:tr>
       <w:tr>
         <w:trPr>
@@ -452,7 +462,27 @@
                 <w:sz w:val="18"/>
                 <w:szCs w:val="18"/>
               </w:rPr>
-              <w:t>Newer version of OnTap is available. We recommend updating to the latest version</w:t>
+              <w:t xml:space="preserve">Newer version of </w:t>
+            </w:r>
+            <w:proofErr w:type="spellStart"/>
+            <w:r>
+              <w:rPr>
+                <w:rFonts w:ascii="Tahoma" w:hAnsi="Tahoma" w:cs="Tahoma"/>
+                <w:i/>
+                <w:sz w:val="18"/>
+                <w:szCs w:val="18"/>
+              </w:rPr>
+              <w:t>OnTap</w:t>
+            </w:r>
+            <w:proofErr w:type="spellEnd"/>
+            <w:r>
+              <w:rPr>
+                <w:rFonts w:ascii="Tahoma" w:hAnsi="Tahoma" w:cs="Tahoma"/>
+                <w:i/>
+                <w:sz w:val="18"/>
+                <w:szCs w:val="18"/>
+              </w:rPr>
+              <w:t xml:space="preserve"> is available. We recommend updating to the latest version</w:t>
             </w:r>
           </w:p>
         </w:tc>
@@ -1042,9 +1072,9 @@
         <w:tblLook w:val="04A0" w:firstRow="1" w:lastRow="0" w:firstColumn="1" w:lastColumn="0" w:noHBand="0" w:noVBand="1"/>
       </w:tblPr>
       <w:tblGrid>
-        <w:gridCol w:w="2425"/>
-        <w:gridCol w:w="900"/>
-        <w:gridCol w:w="1620"/>
+        <w:gridCol w:w="1975"/>
+        <w:gridCol w:w="990"/>
+        <w:gridCol w:w="1980"/>
         <w:gridCol w:w="990"/>
         <w:gridCol w:w="990"/>
         <w:gridCol w:w="1080"/>
@@ -1084,7 +1114,7 @@
       <w:tr>
         <w:tc>
           <w:tcPr>
-            <w:tcW w:w="2425" w:type="dxa"/>
+            <w:tcW w:w="1975" w:type="dxa"/>
             <w:shd w:val="clear" w:color="auto" w:fill="ED7D31" w:themeFill="accent2"/>
           </w:tcPr>
           <w:p>
@@ -1112,7 +1142,7 @@
         </w:tc>
         <w:tc>
           <w:tcPr>
-            <w:tcW w:w="900" w:type="dxa"/>
+            <w:tcW w:w="990" w:type="dxa"/>
             <w:shd w:val="clear" w:color="auto" w:fill="ED7D31" w:themeFill="accent2"/>
           </w:tcPr>
           <w:p>
@@ -1140,7 +1170,7 @@
         </w:tc>
         <w:tc>
           <w:tcPr>
-            <w:tcW w:w="1620" w:type="dxa"/>
+            <w:tcW w:w="1980" w:type="dxa"/>
             <w:shd w:val="clear" w:color="auto" w:fill="ED7D31" w:themeFill="accent2"/>
           </w:tcPr>
           <w:p>
@@ -1355,7 +1385,7 @@
         </w:trPr>
         <w:tc>
           <w:tcPr>
-            <w:tcW w:w="2425" w:type="dxa"/>
+            <w:tcW w:w="1975" w:type="dxa"/>
           </w:tcPr>
           <w:p>
             <w:pPr>
@@ -1377,7 +1407,7 @@
         </w:tc>
         <w:tc>
           <w:tcPr>
-            <w:tcW w:w="900" w:type="dxa"/>
+            <w:tcW w:w="990" w:type="dxa"/>
           </w:tcPr>
           <w:p>
             <w:pPr>
@@ -1398,11 +1428,13 @@
               </w:rPr>
               <w:t>&lt;S:C&gt;</w:t>
             </w:r>
-          </w:p>
-        </w:tc>
-        <w:tc>
-          <w:tcPr>
-            <w:tcW w:w="1620" w:type="dxa"/>
+            <w:bookmarkStart w:id="0" w:name="_GoBack"/>
+            <w:bookmarkEnd w:id="0"/>
+          </w:p>
+        </w:tc>
+        <w:tc>
+          <w:tcPr>
+            <w:tcW w:w="1980" w:type="dxa"/>
           </w:tcPr>
           <w:p>
             <w:pPr>
@@ -2014,7 +2046,25 @@
                 <w:sz w:val="18"/>
                 <w:szCs w:val="18"/>
               </w:rPr>
-              <w:t>Newer version of Data OnTap is available. Upgrade is recommended</w:t>
+              <w:t xml:space="preserve">Newer version of Data </w:t>
+            </w:r>
+            <w:proofErr w:type="spellStart"/>
+            <w:r>
+              <w:rPr>
+                <w:rFonts w:ascii="Tahoma" w:hAnsi="Tahoma" w:cs="Tahoma"/>
+                <w:sz w:val="18"/>
+                <w:szCs w:val="18"/>
+              </w:rPr>
+              <w:t>OnTap</w:t>
+            </w:r>
+            <w:proofErr w:type="spellEnd"/>
+            <w:r>
+              <w:rPr>
+                <w:rFonts w:ascii="Tahoma" w:hAnsi="Tahoma" w:cs="Tahoma"/>
+                <w:sz w:val="18"/>
+                <w:szCs w:val="18"/>
+              </w:rPr>
+              <w:t xml:space="preserve"> is available. Upgrade is recommended</w:t>
             </w:r>
             <w:r>
               <w:rPr>
@@ -2173,7 +2223,7 @@
         <w:gridCol w:w="3325"/>
         <w:gridCol w:w="1284"/>
         <w:gridCol w:w="1440"/>
-        <w:gridCol w:w="917"/>
+        <w:gridCol w:w="867"/>
         <w:gridCol w:w="1186"/>
         <w:gridCol w:w="1604"/>
       </w:tblGrid>
@@ -2423,16 +2473,16 @@
           <w:p>
             <w:pPr>
               <w:rPr>
-                <w:rFonts w:ascii="Arial" w:eastAsia="Times New Roman" w:hAnsi="Arial" w:cs="Arial"/>
-                <w:sz w:val="20"/>
-                <w:szCs w:val="20"/>
-              </w:rPr>
-            </w:pPr>
-            <w:r>
-              <w:rPr>
-                <w:rFonts w:ascii="Arial" w:eastAsia="Times New Roman" w:hAnsi="Arial" w:cs="Arial"/>
-                <w:sz w:val="20"/>
-                <w:szCs w:val="20"/>
+                <w:rFonts w:ascii="Tahoma" w:eastAsia="Times New Roman" w:hAnsi="Tahoma" w:cs="Tahoma"/>
+                <w:sz w:val="18"/>
+                <w:szCs w:val="18"/>
+              </w:rPr>
+            </w:pPr>
+            <w:r>
+              <w:rPr>
+                <w:rFonts w:ascii="Tahoma" w:eastAsia="Times New Roman" w:hAnsi="Tahoma" w:cs="Tahoma"/>
+                <w:sz w:val="18"/>
+                <w:szCs w:val="18"/>
               </w:rPr>
               <w:t>&lt;A:NAME&gt;</w:t>
             </w:r>
@@ -2448,24 +2498,24 @@
             <w:pPr>
               <w:jc w:val="right"/>
               <w:rPr>
-                <w:rFonts w:ascii="Arial" w:eastAsia="Times New Roman" w:hAnsi="Arial" w:cs="Arial"/>
-                <w:sz w:val="20"/>
-                <w:szCs w:val="20"/>
-              </w:rPr>
-            </w:pPr>
-            <w:r>
-              <w:rPr>
-                <w:rFonts w:ascii="Arial" w:eastAsia="Times New Roman" w:hAnsi="Arial" w:cs="Arial"/>
-                <w:sz w:val="20"/>
-                <w:szCs w:val="20"/>
+                <w:rFonts w:ascii="Tahoma" w:eastAsia="Times New Roman" w:hAnsi="Tahoma" w:cs="Tahoma"/>
+                <w:sz w:val="18"/>
+                <w:szCs w:val="18"/>
+              </w:rPr>
+            </w:pPr>
+            <w:r>
+              <w:rPr>
+                <w:rFonts w:ascii="Tahoma" w:eastAsia="Times New Roman" w:hAnsi="Tahoma" w:cs="Tahoma"/>
+                <w:sz w:val="18"/>
+                <w:szCs w:val="18"/>
               </w:rPr>
               <w:t>&lt;A:C</w:t>
             </w:r>
             <w:r>
               <w:rPr>
-                <w:rFonts w:ascii="Arial" w:eastAsia="Times New Roman" w:hAnsi="Arial" w:cs="Arial"/>
-                <w:sz w:val="20"/>
-                <w:szCs w:val="20"/>
+                <w:rFonts w:ascii="Tahoma" w:eastAsia="Times New Roman" w:hAnsi="Tahoma" w:cs="Tahoma"/>
+                <w:sz w:val="18"/>
+                <w:szCs w:val="18"/>
               </w:rPr>
               <w:t>&gt;</w:t>
             </w:r>
@@ -2481,24 +2531,24 @@
             <w:pPr>
               <w:jc w:val="right"/>
               <w:rPr>
-                <w:rFonts w:ascii="Arial" w:eastAsia="Times New Roman" w:hAnsi="Arial" w:cs="Arial"/>
-                <w:sz w:val="20"/>
-                <w:szCs w:val="20"/>
-              </w:rPr>
-            </w:pPr>
-            <w:r>
-              <w:rPr>
-                <w:rFonts w:ascii="Arial" w:eastAsia="Times New Roman" w:hAnsi="Arial" w:cs="Arial"/>
-                <w:sz w:val="20"/>
-                <w:szCs w:val="20"/>
+                <w:rFonts w:ascii="Tahoma" w:eastAsia="Times New Roman" w:hAnsi="Tahoma" w:cs="Tahoma"/>
+                <w:sz w:val="18"/>
+                <w:szCs w:val="18"/>
+              </w:rPr>
+            </w:pPr>
+            <w:r>
+              <w:rPr>
+                <w:rFonts w:ascii="Tahoma" w:eastAsia="Times New Roman" w:hAnsi="Tahoma" w:cs="Tahoma"/>
+                <w:sz w:val="18"/>
+                <w:szCs w:val="18"/>
               </w:rPr>
               <w:t>&lt;A:RC</w:t>
             </w:r>
             <w:r>
               <w:rPr>
-                <w:rFonts w:ascii="Arial" w:eastAsia="Times New Roman" w:hAnsi="Arial" w:cs="Arial"/>
-                <w:sz w:val="20"/>
-                <w:szCs w:val="20"/>
+                <w:rFonts w:ascii="Tahoma" w:eastAsia="Times New Roman" w:hAnsi="Tahoma" w:cs="Tahoma"/>
+                <w:sz w:val="18"/>
+                <w:szCs w:val="18"/>
               </w:rPr>
               <w:t>&gt;</w:t>
             </w:r>
@@ -2514,32 +2564,32 @@
             <w:pPr>
               <w:jc w:val="right"/>
               <w:rPr>
-                <w:rFonts w:ascii="Arial" w:eastAsia="Times New Roman" w:hAnsi="Arial" w:cs="Arial"/>
-                <w:sz w:val="20"/>
-                <w:szCs w:val="20"/>
-              </w:rPr>
-            </w:pPr>
-            <w:r>
-              <w:rPr>
-                <w:rFonts w:ascii="Arial" w:eastAsia="Times New Roman" w:hAnsi="Arial" w:cs="Arial"/>
-                <w:sz w:val="20"/>
-                <w:szCs w:val="20"/>
+                <w:rFonts w:ascii="Tahoma" w:eastAsia="Times New Roman" w:hAnsi="Tahoma" w:cs="Tahoma"/>
+                <w:sz w:val="18"/>
+                <w:szCs w:val="18"/>
+              </w:rPr>
+            </w:pPr>
+            <w:r>
+              <w:rPr>
+                <w:rFonts w:ascii="Tahoma" w:eastAsia="Times New Roman" w:hAnsi="Tahoma" w:cs="Tahoma"/>
+                <w:sz w:val="18"/>
+                <w:szCs w:val="18"/>
               </w:rPr>
               <w:t>&lt;A:</w:t>
             </w:r>
             <w:r>
               <w:rPr>
-                <w:rFonts w:ascii="Arial" w:eastAsia="Times New Roman" w:hAnsi="Arial" w:cs="Arial"/>
-                <w:sz w:val="20"/>
-                <w:szCs w:val="20"/>
+                <w:rFonts w:ascii="Tahoma" w:eastAsia="Times New Roman" w:hAnsi="Tahoma" w:cs="Tahoma"/>
+                <w:sz w:val="18"/>
+                <w:szCs w:val="18"/>
               </w:rPr>
               <w:t>P</w:t>
             </w:r>
             <w:r>
               <w:rPr>
-                <w:rFonts w:ascii="Arial" w:eastAsia="Times New Roman" w:hAnsi="Arial" w:cs="Arial"/>
-                <w:sz w:val="20"/>
-                <w:szCs w:val="20"/>
+                <w:rFonts w:ascii="Tahoma" w:eastAsia="Times New Roman" w:hAnsi="Tahoma" w:cs="Tahoma"/>
+                <w:sz w:val="18"/>
+                <w:szCs w:val="18"/>
               </w:rPr>
               <w:t>U&gt;</w:t>
             </w:r>
@@ -2555,16 +2605,16 @@
             <w:pPr>
               <w:jc w:val="right"/>
               <w:rPr>
-                <w:rFonts w:ascii="Arial" w:eastAsia="Times New Roman" w:hAnsi="Arial" w:cs="Arial"/>
-                <w:sz w:val="20"/>
-                <w:szCs w:val="20"/>
-              </w:rPr>
-            </w:pPr>
-            <w:r>
-              <w:rPr>
-                <w:rFonts w:ascii="Arial" w:eastAsia="Times New Roman" w:hAnsi="Arial" w:cs="Arial"/>
-                <w:sz w:val="20"/>
-                <w:szCs w:val="20"/>
+                <w:rFonts w:ascii="Tahoma" w:eastAsia="Times New Roman" w:hAnsi="Tahoma" w:cs="Tahoma"/>
+                <w:sz w:val="18"/>
+                <w:szCs w:val="18"/>
+              </w:rPr>
+            </w:pPr>
+            <w:r>
+              <w:rPr>
+                <w:rFonts w:ascii="Tahoma" w:eastAsia="Times New Roman" w:hAnsi="Tahoma" w:cs="Tahoma"/>
+                <w:sz w:val="18"/>
+                <w:szCs w:val="18"/>
               </w:rPr>
               <w:t>&lt;A:G&gt;</w:t>
             </w:r>
@@ -2579,16 +2629,16 @@
           <w:p>
             <w:pPr>
               <w:rPr>
-                <w:rFonts w:ascii="Arial" w:eastAsia="Times New Roman" w:hAnsi="Arial" w:cs="Arial"/>
-                <w:sz w:val="20"/>
-                <w:szCs w:val="20"/>
-              </w:rPr>
-            </w:pPr>
-            <w:r>
-              <w:rPr>
-                <w:rFonts w:ascii="Arial" w:eastAsia="Times New Roman" w:hAnsi="Arial" w:cs="Arial"/>
-                <w:sz w:val="20"/>
-                <w:szCs w:val="20"/>
+                <w:rFonts w:ascii="Tahoma" w:eastAsia="Times New Roman" w:hAnsi="Tahoma" w:cs="Tahoma"/>
+                <w:sz w:val="18"/>
+                <w:szCs w:val="18"/>
+              </w:rPr>
+            </w:pPr>
+            <w:r>
+              <w:rPr>
+                <w:rFonts w:ascii="Tahoma" w:eastAsia="Times New Roman" w:hAnsi="Tahoma" w:cs="Tahoma"/>
+                <w:sz w:val="18"/>
+                <w:szCs w:val="18"/>
               </w:rPr>
               <w:t>&lt;A:EST&gt;</w:t>
             </w:r>
@@ -2976,9 +3026,9 @@
             </w:pPr>
             <w:r>
               <w:rPr>
-                <w:rFonts w:ascii="Arial" w:eastAsia="Times New Roman" w:hAnsi="Arial" w:cs="Arial"/>
-                <w:sz w:val="20"/>
-                <w:szCs w:val="20"/>
+                <w:rFonts w:ascii="Tahoma" w:eastAsia="Times New Roman" w:hAnsi="Tahoma" w:cs="Tahoma"/>
+                <w:sz w:val="18"/>
+                <w:szCs w:val="18"/>
               </w:rPr>
               <w:t>&lt;H:H&gt;</w:t>
             </w:r>
@@ -3289,16 +3339,16 @@
           <w:p>
             <w:pPr>
               <w:rPr>
-                <w:rFonts w:ascii="Tahoma" w:hAnsi="Tahoma" w:cs="Tahoma"/>
-                <w:sz w:val="18"/>
-                <w:szCs w:val="18"/>
-              </w:rPr>
-            </w:pPr>
-            <w:r>
-              <w:rPr>
-                <w:rFonts w:ascii="Arial" w:eastAsia="Times New Roman" w:hAnsi="Arial" w:cs="Arial"/>
-                <w:sz w:val="20"/>
-                <w:szCs w:val="20"/>
+                <w:rFonts w:ascii="Tahoma" w:eastAsia="Times New Roman" w:hAnsi="Tahoma" w:cs="Tahoma"/>
+                <w:sz w:val="18"/>
+                <w:szCs w:val="18"/>
+              </w:rPr>
+            </w:pPr>
+            <w:r>
+              <w:rPr>
+                <w:rFonts w:ascii="Tahoma" w:eastAsia="Times New Roman" w:hAnsi="Tahoma" w:cs="Tahoma"/>
+                <w:sz w:val="18"/>
+                <w:szCs w:val="18"/>
               </w:rPr>
               <w:t>&lt;H:H&gt;</w:t>
             </w:r>
@@ -3629,7 +3679,29 @@
                 <w:sz w:val="20"/>
                 <w:szCs w:val="20"/>
               </w:rPr>
-              <w:t xml:space="preserve"> Server Config.</w:t>
+              <w:t xml:space="preserve"> Server </w:t>
+            </w:r>
+            <w:proofErr w:type="spellStart"/>
+            <w:r>
+              <w:rPr>
+                <w:rFonts w:ascii="Tahoma" w:hAnsi="Tahoma" w:cs="Tahoma"/>
+                <w:b/>
+                <w:color w:val="FFFFFF" w:themeColor="background1"/>
+                <w:sz w:val="20"/>
+                <w:szCs w:val="20"/>
+              </w:rPr>
+              <w:t>Config</w:t>
+            </w:r>
+            <w:proofErr w:type="spellEnd"/>
+            <w:r>
+              <w:rPr>
+                <w:rFonts w:ascii="Tahoma" w:hAnsi="Tahoma" w:cs="Tahoma"/>
+                <w:b/>
+                <w:color w:val="FFFFFF" w:themeColor="background1"/>
+                <w:sz w:val="20"/>
+                <w:szCs w:val="20"/>
+              </w:rPr>
+              <w:t>.</w:t>
             </w:r>
           </w:p>
         </w:tc>
@@ -4449,13 +4521,23 @@
                 <w:szCs w:val="18"/>
               </w:rPr>
             </w:pPr>
-            <w:r>
-              <w:rPr>
-                <w:rFonts w:ascii="Tahoma" w:hAnsi="Tahoma" w:cs="Tahoma"/>
-                <w:sz w:val="18"/>
-                <w:szCs w:val="18"/>
-              </w:rPr>
-              <w:t>AutoSupport Enabled</w:t>
+            <w:proofErr w:type="spellStart"/>
+            <w:r>
+              <w:rPr>
+                <w:rFonts w:ascii="Tahoma" w:hAnsi="Tahoma" w:cs="Tahoma"/>
+                <w:sz w:val="18"/>
+                <w:szCs w:val="18"/>
+              </w:rPr>
+              <w:t>AutoSupport</w:t>
+            </w:r>
+            <w:proofErr w:type="spellEnd"/>
+            <w:r>
+              <w:rPr>
+                <w:rFonts w:ascii="Tahoma" w:hAnsi="Tahoma" w:cs="Tahoma"/>
+                <w:sz w:val="18"/>
+                <w:szCs w:val="18"/>
+              </w:rPr>
+              <w:t xml:space="preserve"> Enabled</w:t>
             </w:r>
           </w:p>
         </w:tc>
@@ -4486,7 +4568,25 @@
                 <w:sz w:val="18"/>
                 <w:szCs w:val="18"/>
               </w:rPr>
-              <w:t xml:space="preserve"> AutoSupport is enabled for each controller</w:t>
+              <w:t xml:space="preserve"> </w:t>
+            </w:r>
+            <w:proofErr w:type="spellStart"/>
+            <w:r>
+              <w:rPr>
+                <w:rFonts w:ascii="Tahoma" w:hAnsi="Tahoma" w:cs="Tahoma"/>
+                <w:sz w:val="18"/>
+                <w:szCs w:val="18"/>
+              </w:rPr>
+              <w:t>AutoSupport</w:t>
+            </w:r>
+            <w:proofErr w:type="spellEnd"/>
+            <w:r>
+              <w:rPr>
+                <w:rFonts w:ascii="Tahoma" w:hAnsi="Tahoma" w:cs="Tahoma"/>
+                <w:sz w:val="18"/>
+                <w:szCs w:val="18"/>
+              </w:rPr>
+              <w:t xml:space="preserve"> is enabled for each controller</w:t>
             </w:r>
             <w:r>
               <w:rPr>
@@ -5787,7 +5887,25 @@
                 <w:szCs w:val="18"/>
               </w:rPr>
               <w:lastRenderedPageBreak/>
-              <w:t>check reviews NetAppp data for LUNs that are reported as misaligned.</w:t>
+              <w:t xml:space="preserve">check reviews </w:t>
+            </w:r>
+            <w:proofErr w:type="spellStart"/>
+            <w:r>
+              <w:rPr>
+                <w:rFonts w:ascii="Tahoma" w:hAnsi="Tahoma" w:cs="Tahoma"/>
+                <w:sz w:val="18"/>
+                <w:szCs w:val="18"/>
+              </w:rPr>
+              <w:t>NetAppp</w:t>
+            </w:r>
+            <w:proofErr w:type="spellEnd"/>
+            <w:r>
+              <w:rPr>
+                <w:rFonts w:ascii="Tahoma" w:hAnsi="Tahoma" w:cs="Tahoma"/>
+                <w:sz w:val="18"/>
+                <w:szCs w:val="18"/>
+              </w:rPr>
+              <w:t xml:space="preserve"> data for LUNs that are reported as misaligned.</w:t>
             </w:r>
           </w:p>
         </w:tc>
@@ -6073,7 +6191,7 @@
           <w:rPr>
             <w:noProof/>
           </w:rPr>
-          <w:t>1</w:t>
+          <w:t>4</w:t>
         </w:r>
         <w:r>
           <w:rPr>
@@ -6457,7 +6575,7 @@
                               <w:sz w:val="16"/>
                               <w:szCs w:val="16"/>
                             </w:rPr>
-                            <w:t>March 11, 2016</w:t>
+                            <w:t>March 14, 2016</w:t>
                           </w:r>
                           <w:r>
                             <w:rPr>
@@ -6571,7 +6689,11 @@
         </mc:Choice>
         <mc:Fallback>
           <w:pict>
-            <v:shape w14:anchorId="69FF03FF" id="_x0000_s1027" type="#_x0000_t202" style="position:absolute;left:0;text-align:left;margin-left:98.15pt;margin-top:25.5pt;width:149.35pt;height:60.45pt;z-index:251659264;visibility:visible;mso-wrap-style:square;mso-width-percent:0;mso-height-percent:0;mso-wrap-distance-left:9pt;mso-wrap-distance-top:3.6pt;mso-wrap-distance-right:9pt;mso-wrap-distance-bottom:3.6pt;mso-position-horizontal:right;mso-position-horizontal-relative:margin;mso-position-vertical:absolute;mso-position-vertical-relative:text;mso-width-percent:0;mso-height-percent:0;mso-width-relative:margin;mso-height-relative:margin;v-text-anchor:top" o:gfxdata="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">
+            <v:shapetype w14:anchorId="69FF03FF" id="_x0000_t202" coordsize="21600,21600" o:spt="202" path="m,l,21600r21600,l21600,xe">
+              <v:stroke joinstyle="miter"/>
+              <v:path gradientshapeok="t" o:connecttype="rect"/>
+            </v:shapetype>
+            <v:shape id="_x0000_s1027" type="#_x0000_t202" style="position:absolute;left:0;text-align:left;margin-left:98.15pt;margin-top:25.5pt;width:149.35pt;height:60.45pt;z-index:251659264;visibility:visible;mso-wrap-style:square;mso-width-percent:0;mso-height-percent:0;mso-wrap-distance-left:9pt;mso-wrap-distance-top:3.6pt;mso-wrap-distance-right:9pt;mso-wrap-distance-bottom:3.6pt;mso-position-horizontal:right;mso-position-horizontal-relative:margin;mso-position-vertical:absolute;mso-position-vertical-relative:text;mso-width-percent:0;mso-height-percent:0;mso-width-relative:margin;mso-height-relative:margin;v-text-anchor:top" o:gfxdata="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">
               <v:textbox>
                 <w:txbxContent>
                   <w:p>
@@ -6664,7 +6786,7 @@
                         <w:sz w:val="16"/>
                         <w:szCs w:val="16"/>
                       </w:rPr>
-                      <w:t>March 11, 2016</w:t>
+                      <w:t>March 14, 2016</w:t>
                     </w:r>
                     <w:r>
                       <w:rPr>
@@ -8681,7 +8803,7 @@
 </file>
 
 <file path=customXml/itemProps1.xml><?xml version="1.0" encoding="utf-8"?>
-<ds:datastoreItem xmlns:ds="http://schemas.openxmlformats.org/officeDocument/2006/customXml" ds:itemID="{95488689-2A2D-4480-9D66-A8A2C5B3C670}">
+<ds:datastoreItem xmlns:ds="http://schemas.openxmlformats.org/officeDocument/2006/customXml" ds:itemID="{6CA5BF82-A8AC-416A-B6A2-7DA8F4C64314}">
   <ds:schemaRefs>
     <ds:schemaRef ds:uri="http://schemas.openxmlformats.org/officeDocument/2006/bibliography"/>
   </ds:schemaRefs>

</xml_diff>